<commit_message>
finished dictionary for software eng
</commit_message>
<xml_diff>
--- a/Final Year Project/Report/Report_N0683858.docx
+++ b/Final Year Project/Report/Report_N0683858.docx
@@ -1941,27 +1941,7 @@
           <w:sz w:val="20"/>
           <w:szCs w:val="18"/>
         </w:rPr>
-        <w:t xml:space="preserve"> (compare </w:t>
-      </w:r>
-      <w:proofErr w:type="spellStart"/>
-      <w:r>
-        <w:rPr>
-          <w:rFonts w:ascii="Verdana" w:hAnsi="Verdana"/>
-          <w:color w:val="000000" w:themeColor="text1"/>
-          <w:sz w:val="20"/>
-          <w:szCs w:val="18"/>
-        </w:rPr>
-        <w:t>nhs</w:t>
-      </w:r>
-      <w:proofErr w:type="spellEnd"/>
-      <w:r>
-        <w:rPr>
-          <w:rFonts w:ascii="Verdana" w:hAnsi="Verdana"/>
-          <w:color w:val="000000" w:themeColor="text1"/>
-          <w:sz w:val="20"/>
-          <w:szCs w:val="18"/>
-        </w:rPr>
-        <w:t xml:space="preserve"> old research to new research + stats)</w:t>
+        <w:t xml:space="preserve"> (compare nhs old research to new research + stats)</w:t>
       </w:r>
     </w:p>
     <w:p>
@@ -2106,27 +2086,7 @@
           <w:sz w:val="20"/>
           <w:szCs w:val="18"/>
         </w:rPr>
-        <w:t xml:space="preserve"> bones to become weak, risk of diabetes or hypertension (Kristin Davis, </w:t>
-      </w:r>
-      <w:proofErr w:type="spellStart"/>
-      <w:r>
-        <w:rPr>
-          <w:rFonts w:ascii="Verdana" w:hAnsi="Verdana"/>
-          <w:color w:val="000000" w:themeColor="text1"/>
-          <w:sz w:val="20"/>
-          <w:szCs w:val="18"/>
-        </w:rPr>
-        <w:t>n.d</w:t>
-      </w:r>
-      <w:proofErr w:type="spellEnd"/>
-      <w:r>
-        <w:rPr>
-          <w:rFonts w:ascii="Verdana" w:hAnsi="Verdana"/>
-          <w:color w:val="000000" w:themeColor="text1"/>
-          <w:sz w:val="20"/>
-          <w:szCs w:val="18"/>
-        </w:rPr>
-        <w:t>).</w:t>
+        <w:t xml:space="preserve"> bones to become weak, risk of diabetes or hypertension (Kristin Davis, n.d).</w:t>
       </w:r>
       <w:r>
         <w:rPr>
@@ -3429,17 +3389,7 @@
           <w:sz w:val="20"/>
           <w:szCs w:val="18"/>
         </w:rPr>
-        <w:t xml:space="preserve">allbladder and gallstones, breathing problems such as asthma and </w:t>
-      </w:r>
-      <w:proofErr w:type="spellStart"/>
-      <w:r>
-        <w:rPr>
-          <w:rFonts w:ascii="Verdana" w:hAnsi="Verdana"/>
-          <w:color w:val="000000" w:themeColor="text1"/>
-          <w:sz w:val="20"/>
-          <w:szCs w:val="18"/>
-        </w:rPr>
-        <w:t>apne</w:t>
+        <w:t>allbladder and gallstones, breathing problems such as asthma and apne</w:t>
       </w:r>
       <w:r>
         <w:rPr>
@@ -3450,7 +3400,6 @@
         </w:rPr>
         <w:t>a</w:t>
       </w:r>
-      <w:proofErr w:type="spellEnd"/>
       <w:r>
         <w:rPr>
           <w:rFonts w:ascii="Verdana" w:hAnsi="Verdana"/>
@@ -3944,7 +3893,61 @@
           <w:sz w:val="20"/>
           <w:szCs w:val="18"/>
         </w:rPr>
-        <w:t xml:space="preserve">and decrease the chances of developing various different diseases. </w:t>
+        <w:t xml:space="preserve">and decrease the chances of developing </w:t>
+      </w:r>
+      <w:r>
+        <w:rPr>
+          <w:rFonts w:ascii="Verdana" w:hAnsi="Verdana"/>
+          <w:color w:val="000000" w:themeColor="text1"/>
+          <w:sz w:val="20"/>
+          <w:szCs w:val="18"/>
+        </w:rPr>
+        <w:t>all the</w:t>
+      </w:r>
+      <w:r>
+        <w:rPr>
+          <w:rFonts w:ascii="Verdana" w:hAnsi="Verdana"/>
+          <w:color w:val="000000" w:themeColor="text1"/>
+          <w:sz w:val="20"/>
+          <w:szCs w:val="18"/>
+        </w:rPr>
+        <w:t xml:space="preserve"> diseases</w:t>
+      </w:r>
+      <w:r>
+        <w:rPr>
+          <w:rFonts w:ascii="Verdana" w:hAnsi="Verdana"/>
+          <w:color w:val="000000" w:themeColor="text1"/>
+          <w:sz w:val="20"/>
+          <w:szCs w:val="18"/>
+        </w:rPr>
+        <w:t xml:space="preserve"> mentioned</w:t>
+      </w:r>
+      <w:r>
+        <w:rPr>
+          <w:rFonts w:ascii="Verdana" w:hAnsi="Verdana"/>
+          <w:color w:val="000000" w:themeColor="text1"/>
+          <w:sz w:val="20"/>
+          <w:szCs w:val="18"/>
+        </w:rPr>
+        <w:t>.</w:t>
+      </w:r>
+      <w:r>
+        <w:rPr>
+          <w:rFonts w:ascii="Verdana" w:hAnsi="Verdana"/>
+          <w:color w:val="000000" w:themeColor="text1"/>
+          <w:sz w:val="20"/>
+          <w:szCs w:val="18"/>
+        </w:rPr>
+        <w:t xml:space="preserve"> </w:t>
+      </w:r>
+      <w:r>
+        <w:rPr>
+          <w:rFonts w:ascii="Verdana" w:hAnsi="Verdana"/>
+          <w:color w:val="000000" w:themeColor="text1"/>
+          <w:sz w:val="20"/>
+          <w:szCs w:val="18"/>
+        </w:rPr>
+        <w:t xml:space="preserve"> </w:t>
       </w:r>
     </w:p>
     <w:p>
@@ -3970,7 +3973,27 @@
           <w:sz w:val="20"/>
           <w:szCs w:val="18"/>
         </w:rPr>
-        <w:t xml:space="preserve">How to tackle obesity </w:t>
+        <w:t xml:space="preserve">How </w:t>
+      </w:r>
+      <w:r>
+        <w:rPr>
+          <w:rFonts w:ascii="Verdana" w:hAnsi="Verdana"/>
+          <w:color w:val="000000" w:themeColor="text1"/>
+          <w:sz w:val="20"/>
+          <w:szCs w:val="18"/>
+        </w:rPr>
+        <w:t>does this all relate to lifestyle</w:t>
+      </w:r>
+      <w:bookmarkStart w:id="5" w:name="_GoBack"/>
+      <w:bookmarkEnd w:id="5"/>
+      <w:r>
+        <w:rPr>
+          <w:rFonts w:ascii="Verdana" w:hAnsi="Verdana"/>
+          <w:color w:val="000000" w:themeColor="text1"/>
+          <w:sz w:val="20"/>
+          <w:szCs w:val="18"/>
+        </w:rPr>
+        <w:t xml:space="preserve"> </w:t>
       </w:r>
     </w:p>
     <w:p>
@@ -4403,21 +4426,8 @@
           <w:sz w:val="20"/>
           <w:szCs w:val="18"/>
         </w:rPr>
-        <w:t xml:space="preserve">active </w:t>
-      </w:r>
-      <w:proofErr w:type="spellStart"/>
-      <w:r>
-        <w:rPr>
-          <w:rFonts w:ascii="Verdana" w:hAnsi="Verdana"/>
-          <w:b/>
-          <w:bCs/>
-          <w:color w:val="000000" w:themeColor="text1"/>
-          <w:sz w:val="20"/>
-          <w:szCs w:val="18"/>
-        </w:rPr>
-        <w:t>notts</w:t>
-      </w:r>
-      <w:proofErr w:type="spellEnd"/>
+        <w:t>active notts</w:t>
+      </w:r>
     </w:p>
     <w:p>
       <w:pPr>
@@ -4439,27 +4449,7 @@
           <w:sz w:val="20"/>
           <w:szCs w:val="18"/>
         </w:rPr>
-        <w:t xml:space="preserve">Active </w:t>
-      </w:r>
-      <w:proofErr w:type="spellStart"/>
-      <w:r>
-        <w:rPr>
-          <w:rFonts w:ascii="Verdana" w:hAnsi="Verdana"/>
-          <w:color w:val="000000" w:themeColor="text1"/>
-          <w:sz w:val="20"/>
-          <w:szCs w:val="18"/>
-        </w:rPr>
-        <w:t>notts</w:t>
-      </w:r>
-      <w:proofErr w:type="spellEnd"/>
-      <w:r>
-        <w:rPr>
-          <w:rFonts w:ascii="Verdana" w:hAnsi="Verdana"/>
-          <w:color w:val="000000" w:themeColor="text1"/>
-          <w:sz w:val="20"/>
-          <w:szCs w:val="18"/>
-        </w:rPr>
-        <w:t xml:space="preserve"> is a website which contains information on every spor</w:t>
+        <w:t>Active notts is a website which contains information on every spor</w:t>
       </w:r>
       <w:r>
         <w:rPr>
@@ -5262,7 +5252,6 @@
           <w:szCs w:val="18"/>
         </w:rPr>
       </w:pPr>
-      <w:proofErr w:type="spellStart"/>
       <w:r>
         <w:rPr>
           <w:rFonts w:ascii="Verdana" w:hAnsi="Verdana"/>
@@ -5271,7 +5260,6 @@
         </w:rPr>
         <w:t>Playwaze</w:t>
       </w:r>
-      <w:proofErr w:type="spellEnd"/>
     </w:p>
     <w:p>
       <w:pPr>
@@ -5289,7 +5277,6 @@
           <w:szCs w:val="18"/>
         </w:rPr>
       </w:pPr>
-      <w:proofErr w:type="spellStart"/>
       <w:r>
         <w:rPr>
           <w:rFonts w:ascii="Verdana" w:hAnsi="Verdana"/>
@@ -5298,7 +5285,6 @@
         </w:rPr>
         <w:t>Sportyapp</w:t>
       </w:r>
-      <w:proofErr w:type="spellEnd"/>
     </w:p>
     <w:p>
       <w:pPr>
@@ -5316,7 +5302,6 @@
           <w:szCs w:val="18"/>
         </w:rPr>
       </w:pPr>
-      <w:proofErr w:type="spellStart"/>
       <w:r>
         <w:rPr>
           <w:rFonts w:ascii="Verdana" w:hAnsi="Verdana"/>
@@ -5325,7 +5310,6 @@
         </w:rPr>
         <w:t>Teamapp</w:t>
       </w:r>
-      <w:proofErr w:type="spellEnd"/>
     </w:p>
     <w:p>
       <w:pPr>
@@ -5343,7 +5327,6 @@
           <w:szCs w:val="18"/>
         </w:rPr>
       </w:pPr>
-      <w:proofErr w:type="spellStart"/>
       <w:r>
         <w:rPr>
           <w:rFonts w:ascii="Verdana" w:hAnsi="Verdana"/>
@@ -5352,7 +5335,6 @@
         </w:rPr>
         <w:t>Endomondo</w:t>
       </w:r>
-      <w:proofErr w:type="spellEnd"/>
     </w:p>
     <w:p>
       <w:pPr>
@@ -5370,7 +5352,6 @@
           <w:szCs w:val="18"/>
         </w:rPr>
       </w:pPr>
-      <w:proofErr w:type="spellStart"/>
       <w:r>
         <w:rPr>
           <w:rFonts w:ascii="Verdana" w:hAnsi="Verdana"/>
@@ -5379,7 +5360,6 @@
         </w:rPr>
         <w:t>Playo</w:t>
       </w:r>
-      <w:proofErr w:type="spellEnd"/>
     </w:p>
     <w:p>
       <w:pPr>
@@ -5452,25 +5432,14 @@
           <w:szCs w:val="18"/>
         </w:rPr>
       </w:pPr>
-      <w:proofErr w:type="spellStart"/>
-      <w:r>
-        <w:rPr>
-          <w:rFonts w:ascii="Verdana" w:hAnsi="Verdana"/>
-          <w:color w:val="000000" w:themeColor="text1"/>
-          <w:sz w:val="20"/>
-          <w:szCs w:val="18"/>
-        </w:rPr>
-        <w:t>Pokemon</w:t>
-      </w:r>
-      <w:proofErr w:type="spellEnd"/>
-      <w:r>
-        <w:rPr>
-          <w:rFonts w:ascii="Verdana" w:hAnsi="Verdana"/>
-          <w:color w:val="000000" w:themeColor="text1"/>
-          <w:sz w:val="20"/>
-          <w:szCs w:val="18"/>
-        </w:rPr>
-        <w:t xml:space="preserve"> Go </w:t>
+      <w:r>
+        <w:rPr>
+          <w:rFonts w:ascii="Verdana" w:hAnsi="Verdana"/>
+          <w:color w:val="000000" w:themeColor="text1"/>
+          <w:sz w:val="20"/>
+          <w:szCs w:val="18"/>
+        </w:rPr>
+        <w:t xml:space="preserve">Pokemon Go </w:t>
       </w:r>
       <w:r>
         <w:rPr>
@@ -5499,8 +5468,6 @@
         </w:rPr>
         <w:t xml:space="preserve"> </w:t>
       </w:r>
-      <w:bookmarkStart w:id="5" w:name="_GoBack"/>
-      <w:bookmarkEnd w:id="5"/>
     </w:p>
     <w:p>
       <w:pPr>
@@ -5852,7 +5819,6 @@
               </w:rPr>
               <w:t xml:space="preserve"> </w:t>
             </w:r>
-            <w:proofErr w:type="spellStart"/>
             <w:r>
               <w:rPr>
                 <w:rFonts w:ascii="Verdana" w:hAnsi="Verdana"/>
@@ -5861,7 +5827,6 @@
               </w:rPr>
               <w:t>notts</w:t>
             </w:r>
-            <w:proofErr w:type="spellEnd"/>
           </w:p>
         </w:tc>
         <w:tc>
@@ -6294,25 +6259,7 @@
                 <w:sz w:val="20"/>
                 <w:szCs w:val="20"/>
               </w:rPr>
-              <w:t xml:space="preserve">Search for the sports associated with wellbeing keywords. </w:t>
-            </w:r>
-            <w:proofErr w:type="spellStart"/>
-            <w:r>
-              <w:rPr>
-                <w:rFonts w:ascii="Verdana" w:hAnsi="Verdana"/>
-                <w:sz w:val="20"/>
-                <w:szCs w:val="20"/>
-              </w:rPr>
-              <w:t>i.e</w:t>
-            </w:r>
-            <w:proofErr w:type="spellEnd"/>
-            <w:r>
-              <w:rPr>
-                <w:rFonts w:ascii="Verdana" w:hAnsi="Verdana"/>
-                <w:sz w:val="20"/>
-                <w:szCs w:val="20"/>
-              </w:rPr>
-              <w:t xml:space="preserve"> if they search of “mental health” the website will display all sports that can be helpful for people with mental health issues</w:t>
+              <w:t>Search for the sports associated with wellbeing keywords. i.e if they search of “mental health” the website will display all sports that can be helpful for people with mental health issues</w:t>
             </w:r>
           </w:p>
           <w:p>
@@ -6445,7 +6392,6 @@
                 <w:szCs w:val="20"/>
               </w:rPr>
             </w:pPr>
-            <w:proofErr w:type="spellStart"/>
             <w:r>
               <w:rPr>
                 <w:rFonts w:ascii="Verdana" w:hAnsi="Verdana"/>
@@ -6455,7 +6401,6 @@
               <w:lastRenderedPageBreak/>
               <w:t>Playwaze</w:t>
             </w:r>
-            <w:proofErr w:type="spellEnd"/>
           </w:p>
         </w:tc>
         <w:tc>
@@ -6530,7 +6475,6 @@
                 <w:szCs w:val="20"/>
               </w:rPr>
             </w:pPr>
-            <w:proofErr w:type="spellStart"/>
             <w:r>
               <w:rPr>
                 <w:rFonts w:ascii="Verdana" w:hAnsi="Verdana"/>
@@ -6539,7 +6483,6 @@
               </w:rPr>
               <w:t>Sportyapp</w:t>
             </w:r>
-            <w:proofErr w:type="spellEnd"/>
           </w:p>
         </w:tc>
         <w:tc>
@@ -6614,7 +6557,6 @@
                 <w:szCs w:val="20"/>
               </w:rPr>
             </w:pPr>
-            <w:proofErr w:type="spellStart"/>
             <w:r>
               <w:rPr>
                 <w:rFonts w:ascii="Verdana" w:hAnsi="Verdana"/>
@@ -6623,7 +6565,6 @@
               </w:rPr>
               <w:t>Teamapp</w:t>
             </w:r>
-            <w:proofErr w:type="spellEnd"/>
           </w:p>
         </w:tc>
         <w:tc>
@@ -6698,7 +6639,6 @@
                 <w:szCs w:val="20"/>
               </w:rPr>
             </w:pPr>
-            <w:proofErr w:type="spellStart"/>
             <w:r>
               <w:rPr>
                 <w:rFonts w:ascii="Verdana" w:hAnsi="Verdana"/>
@@ -6707,7 +6647,6 @@
               </w:rPr>
               <w:t>endomondo</w:t>
             </w:r>
-            <w:proofErr w:type="spellEnd"/>
           </w:p>
         </w:tc>
         <w:tc>
@@ -6782,7 +6721,6 @@
                 <w:szCs w:val="20"/>
               </w:rPr>
             </w:pPr>
-            <w:proofErr w:type="spellStart"/>
             <w:r>
               <w:rPr>
                 <w:rFonts w:ascii="Verdana" w:hAnsi="Verdana"/>
@@ -6791,7 +6729,6 @@
               </w:rPr>
               <w:t>Playo</w:t>
             </w:r>
-            <w:proofErr w:type="spellEnd"/>
           </w:p>
         </w:tc>
         <w:tc>
@@ -7675,29 +7612,7 @@
           <w:szCs w:val="20"/>
           <w:lang w:eastAsia="en-GB"/>
         </w:rPr>
-        <w:t xml:space="preserve">Cancer research </w:t>
-      </w:r>
-      <w:proofErr w:type="spellStart"/>
-      <w:r>
-        <w:rPr>
-          <w:rFonts w:ascii="Verdana" w:eastAsia="Times New Roman" w:hAnsi="Verdana" w:cs="Segoe UI"/>
-          <w:color w:val="212529"/>
-          <w:sz w:val="20"/>
-          <w:szCs w:val="20"/>
-          <w:lang w:eastAsia="en-GB"/>
-        </w:rPr>
-        <w:t>uk</w:t>
-      </w:r>
-      <w:proofErr w:type="spellEnd"/>
-      <w:r>
-        <w:rPr>
-          <w:rFonts w:ascii="Verdana" w:eastAsia="Times New Roman" w:hAnsi="Verdana" w:cs="Segoe UI"/>
-          <w:color w:val="212529"/>
-          <w:sz w:val="20"/>
-          <w:szCs w:val="20"/>
-          <w:lang w:eastAsia="en-GB"/>
-        </w:rPr>
-        <w:t>. 2018. Does obesity cause cancer?. [Online]. [3 February 2020]. Available from: https://www.cancerresearchuk.org/about-cancer/causes-of-cancer/obesity-weight-and-cancer/does-obesity-cause-cancer</w:t>
+        <w:t>Cancer research uk. 2018. Does obesity cause cancer?. [Online]. [3 February 2020]. Available from: https://www.cancerresearchuk.org/about-cancer/causes-of-cancer/obesity-weight-and-cancer/does-obesity-cause-cancer</w:t>
       </w:r>
     </w:p>
     <w:sectPr>
@@ -11768,15 +11683,6 @@
 </file>
 
 <file path=customXml/item1.xml><?xml version="1.0" encoding="utf-8"?>
-<?mso-contentType ?>
-<FormTemplates xmlns="http://schemas.microsoft.com/sharepoint/v3/contenttype/forms">
-  <Display>DocumentLibraryForm</Display>
-  <Edit>DocumentLibraryForm</Edit>
-  <New>DocumentLibraryForm</New>
-</FormTemplates>
-</file>
-
-<file path=customXml/item2.xml><?xml version="1.0" encoding="utf-8"?>
 <p:properties xmlns:p="http://schemas.microsoft.com/office/2006/metadata/properties" xmlns:xsi="http://www.w3.org/2001/XMLSchema-instance" xmlns:pc="http://schemas.microsoft.com/office/infopath/2007/PartnerControls">
   <documentManagement>
     <FolderType xmlns="1f442d9e-0829-4fce-bd85-03855dcba4f2" xsi:nil="true"/>
@@ -11819,6 +11725,15 @@
     </Owner>
   </documentManagement>
 </p:properties>
+</file>
+
+<file path=customXml/item2.xml><?xml version="1.0" encoding="utf-8"?>
+<?mso-contentType ?>
+<FormTemplates xmlns="http://schemas.microsoft.com/sharepoint/v3/contenttype/forms">
+  <Display>DocumentLibraryForm</Display>
+  <Edit>DocumentLibraryForm</Edit>
+  <New>DocumentLibraryForm</New>
+</FormTemplates>
 </file>
 
 <file path=customXml/item3.xml><?xml version="1.0" encoding="utf-8"?>
@@ -12155,19 +12070,19 @@
 </file>
 
 <file path=customXml/itemProps1.xml><?xml version="1.0" encoding="utf-8"?>
-<ds:datastoreItem xmlns:ds="http://schemas.openxmlformats.org/officeDocument/2006/customXml" ds:itemID="{D4CE5DCB-1C5A-4904-80E8-E42DD500060E}">
+<ds:datastoreItem xmlns:ds="http://schemas.openxmlformats.org/officeDocument/2006/customXml" ds:itemID="{05F180F1-151F-474E-BF3B-9F7A93AE17B2}">
   <ds:schemaRefs>
-    <ds:schemaRef ds:uri="http://schemas.microsoft.com/sharepoint/v3/contenttype/forms"/>
+    <ds:schemaRef ds:uri="http://schemas.microsoft.com/office/2006/metadata/properties"/>
+    <ds:schemaRef ds:uri="http://schemas.microsoft.com/office/infopath/2007/PartnerControls"/>
+    <ds:schemaRef ds:uri="1f442d9e-0829-4fce-bd85-03855dcba4f2"/>
   </ds:schemaRefs>
 </ds:datastoreItem>
 </file>
 
 <file path=customXml/itemProps2.xml><?xml version="1.0" encoding="utf-8"?>
-<ds:datastoreItem xmlns:ds="http://schemas.openxmlformats.org/officeDocument/2006/customXml" ds:itemID="{05F180F1-151F-474E-BF3B-9F7A93AE17B2}">
+<ds:datastoreItem xmlns:ds="http://schemas.openxmlformats.org/officeDocument/2006/customXml" ds:itemID="{D4CE5DCB-1C5A-4904-80E8-E42DD500060E}">
   <ds:schemaRefs>
-    <ds:schemaRef ds:uri="http://schemas.microsoft.com/office/2006/metadata/properties"/>
-    <ds:schemaRef ds:uri="http://schemas.microsoft.com/office/infopath/2007/PartnerControls"/>
-    <ds:schemaRef ds:uri="1f442d9e-0829-4fce-bd85-03855dcba4f2"/>
+    <ds:schemaRef ds:uri="http://schemas.microsoft.com/sharepoint/v3/contenttype/forms"/>
   </ds:schemaRefs>
 </ds:datastoreItem>
 </file>
@@ -12192,7 +12107,7 @@
 </file>
 
 <file path=customXml/itemProps4.xml><?xml version="1.0" encoding="utf-8"?>
-<ds:datastoreItem xmlns:ds="http://schemas.openxmlformats.org/officeDocument/2006/customXml" ds:itemID="{6ACD5860-6A8C-40D6-94F3-BCE2C6D11EC4}">
+<ds:datastoreItem xmlns:ds="http://schemas.openxmlformats.org/officeDocument/2006/customXml" ds:itemID="{29D2DD98-F647-4EAD-8255-85D81B2EE5E5}">
   <ds:schemaRefs>
     <ds:schemaRef ds:uri="http://schemas.openxmlformats.org/officeDocument/2006/bibliography"/>
   </ds:schemaRefs>

</xml_diff>